<commit_message>
lab1,3,4 (2sem) + initial backup.
</commit_message>
<xml_diff>
--- a/semester1/2/programming/lab6/Лаб6.docx
+++ b/semester1/2/programming/lab6/Лаб6.docx
@@ -2353,8 +2353,6 @@
           <w:szCs w:val="28"/>
         </w:rPr>
       </w:pPr>
-      <w:bookmarkStart w:id="0" w:name="_GoBack"/>
-      <w:bookmarkEnd w:id="0"/>
     </w:p>
     <w:p>
       <w:pPr>
@@ -2710,6 +2708,7 @@
     </w:p>
     <w:p>
       <w:pPr>
+        <w:ind w:left="284"/>
         <w:jc w:val="center"/>
         <w:rPr>
           <w:rFonts w:ascii="Times New Roman" w:hAnsi="Times New Roman" w:cs="Times New Roman"/>
@@ -2766,6 +2765,63 @@
           <w:lang w:val="uk-UA"/>
         </w:rPr>
       </w:pPr>
+      <w:r>
+        <w:rPr>
+          <w:rFonts w:ascii="Times New Roman" w:hAnsi="Times New Roman" w:cs="Times New Roman"/>
+          <w:noProof/>
+          <w:sz w:val="28"/>
+          <w:szCs w:val="28"/>
+          <w:lang w:val="uk-UA"/>
+        </w:rPr>
+        <w:drawing>
+          <wp:inline distT="0" distB="0" distL="0" distR="0">
+            <wp:extent cx="4838700" cy="8558065"/>
+            <wp:effectExtent l="0" t="0" r="0" b="0"/>
+            <wp:docPr id="4" name="Рисунок 4"/>
+            <wp:cNvGraphicFramePr>
+              <a:graphicFrameLocks xmlns:a="http://schemas.openxmlformats.org/drawingml/2006/main" noChangeAspect="1"/>
+            </wp:cNvGraphicFramePr>
+            <a:graphic xmlns:a="http://schemas.openxmlformats.org/drawingml/2006/main">
+              <a:graphicData uri="http://schemas.openxmlformats.org/drawingml/2006/picture">
+                <pic:pic xmlns:pic="http://schemas.openxmlformats.org/drawingml/2006/picture">
+                  <pic:nvPicPr>
+                    <pic:cNvPr id="0" name="Picture 4"/>
+                    <pic:cNvPicPr>
+                      <a:picLocks noChangeAspect="1" noChangeArrowheads="1"/>
+                    </pic:cNvPicPr>
+                  </pic:nvPicPr>
+                  <pic:blipFill>
+                    <a:blip r:embed="rId8">
+                      <a:extLst>
+                        <a:ext uri="{28A0092B-C50C-407E-A947-70E740481C1C}">
+                          <a14:useLocalDpi xmlns:a14="http://schemas.microsoft.com/office/drawing/2010/main" val="0"/>
+                        </a:ext>
+                      </a:extLst>
+                    </a:blip>
+                    <a:srcRect/>
+                    <a:stretch>
+                      <a:fillRect/>
+                    </a:stretch>
+                  </pic:blipFill>
+                  <pic:spPr bwMode="auto">
+                    <a:xfrm>
+                      <a:off x="0" y="0"/>
+                      <a:ext cx="4840116" cy="8560570"/>
+                    </a:xfrm>
+                    <a:prstGeom prst="rect">
+                      <a:avLst/>
+                    </a:prstGeom>
+                    <a:noFill/>
+                    <a:ln>
+                      <a:noFill/>
+                    </a:ln>
+                  </pic:spPr>
+                </pic:pic>
+              </a:graphicData>
+            </a:graphic>
+          </wp:inline>
+        </w:drawing>
+      </w:r>
     </w:p>
     <w:p>
       <w:pPr>
@@ -2792,6 +2848,63 @@
           <w:szCs w:val="28"/>
         </w:rPr>
       </w:pPr>
+      <w:r>
+        <w:rPr>
+          <w:rFonts w:ascii="Times New Roman" w:hAnsi="Times New Roman" w:cs="Times New Roman"/>
+          <w:noProof/>
+          <w:sz w:val="28"/>
+          <w:szCs w:val="28"/>
+        </w:rPr>
+        <w:lastRenderedPageBreak/>
+        <w:drawing>
+          <wp:inline distT="0" distB="0" distL="0" distR="0">
+            <wp:extent cx="5686425" cy="9124950"/>
+            <wp:effectExtent l="0" t="0" r="9525" b="0"/>
+            <wp:docPr id="5" name="Рисунок 5"/>
+            <wp:cNvGraphicFramePr>
+              <a:graphicFrameLocks xmlns:a="http://schemas.openxmlformats.org/drawingml/2006/main" noChangeAspect="1"/>
+            </wp:cNvGraphicFramePr>
+            <a:graphic xmlns:a="http://schemas.openxmlformats.org/drawingml/2006/main">
+              <a:graphicData uri="http://schemas.openxmlformats.org/drawingml/2006/picture">
+                <pic:pic xmlns:pic="http://schemas.openxmlformats.org/drawingml/2006/picture">
+                  <pic:nvPicPr>
+                    <pic:cNvPr id="0" name="Picture 5"/>
+                    <pic:cNvPicPr>
+                      <a:picLocks noChangeAspect="1" noChangeArrowheads="1"/>
+                    </pic:cNvPicPr>
+                  </pic:nvPicPr>
+                  <pic:blipFill>
+                    <a:blip r:embed="rId9">
+                      <a:extLst>
+                        <a:ext uri="{28A0092B-C50C-407E-A947-70E740481C1C}">
+                          <a14:useLocalDpi xmlns:a14="http://schemas.microsoft.com/office/drawing/2010/main" val="0"/>
+                        </a:ext>
+                      </a:extLst>
+                    </a:blip>
+                    <a:srcRect/>
+                    <a:stretch>
+                      <a:fillRect/>
+                    </a:stretch>
+                  </pic:blipFill>
+                  <pic:spPr bwMode="auto">
+                    <a:xfrm>
+                      <a:off x="0" y="0"/>
+                      <a:ext cx="5686425" cy="9124950"/>
+                    </a:xfrm>
+                    <a:prstGeom prst="rect">
+                      <a:avLst/>
+                    </a:prstGeom>
+                    <a:noFill/>
+                    <a:ln>
+                      <a:noFill/>
+                    </a:ln>
+                  </pic:spPr>
+                </pic:pic>
+              </a:graphicData>
+            </a:graphic>
+          </wp:inline>
+        </w:drawing>
+      </w:r>
     </w:p>
     <w:p>
       <w:pPr>
@@ -2805,6 +2918,65 @@
           <w:szCs w:val="28"/>
         </w:rPr>
       </w:pPr>
+      <w:bookmarkStart w:id="0" w:name="_GoBack"/>
+      <w:r>
+        <w:rPr>
+          <w:rFonts w:ascii="Times New Roman" w:hAnsi="Times New Roman" w:cs="Times New Roman"/>
+          <w:noProof/>
+          <w:sz w:val="28"/>
+          <w:szCs w:val="28"/>
+        </w:rPr>
+        <w:lastRenderedPageBreak/>
+        <w:drawing>
+          <wp:inline distT="0" distB="0" distL="0" distR="0">
+            <wp:extent cx="5686425" cy="6124575"/>
+            <wp:effectExtent l="0" t="0" r="9525" b="9525"/>
+            <wp:docPr id="6" name="Рисунок 6"/>
+            <wp:cNvGraphicFramePr>
+              <a:graphicFrameLocks xmlns:a="http://schemas.openxmlformats.org/drawingml/2006/main" noChangeAspect="1"/>
+            </wp:cNvGraphicFramePr>
+            <a:graphic xmlns:a="http://schemas.openxmlformats.org/drawingml/2006/main">
+              <a:graphicData uri="http://schemas.openxmlformats.org/drawingml/2006/picture">
+                <pic:pic xmlns:pic="http://schemas.openxmlformats.org/drawingml/2006/picture">
+                  <pic:nvPicPr>
+                    <pic:cNvPr id="0" name="Picture 6"/>
+                    <pic:cNvPicPr>
+                      <a:picLocks noChangeAspect="1" noChangeArrowheads="1"/>
+                    </pic:cNvPicPr>
+                  </pic:nvPicPr>
+                  <pic:blipFill>
+                    <a:blip r:embed="rId10">
+                      <a:extLst>
+                        <a:ext uri="{28A0092B-C50C-407E-A947-70E740481C1C}">
+                          <a14:useLocalDpi xmlns:a14="http://schemas.microsoft.com/office/drawing/2010/main" val="0"/>
+                        </a:ext>
+                      </a:extLst>
+                    </a:blip>
+                    <a:srcRect/>
+                    <a:stretch>
+                      <a:fillRect/>
+                    </a:stretch>
+                  </pic:blipFill>
+                  <pic:spPr bwMode="auto">
+                    <a:xfrm>
+                      <a:off x="0" y="0"/>
+                      <a:ext cx="5686425" cy="6124575"/>
+                    </a:xfrm>
+                    <a:prstGeom prst="rect">
+                      <a:avLst/>
+                    </a:prstGeom>
+                    <a:noFill/>
+                    <a:ln>
+                      <a:noFill/>
+                    </a:ln>
+                  </pic:spPr>
+                </pic:pic>
+              </a:graphicData>
+            </a:graphic>
+          </wp:inline>
+        </w:drawing>
+      </w:r>
+      <w:bookmarkEnd w:id="0"/>
     </w:p>
     <w:p>
       <w:pPr>
@@ -2933,188 +3105,6 @@
           <w:rFonts w:ascii="Times New Roman" w:hAnsi="Times New Roman" w:cs="Times New Roman"/>
           <w:sz w:val="28"/>
           <w:szCs w:val="28"/>
-        </w:rPr>
-      </w:pPr>
-    </w:p>
-    <w:p>
-      <w:pPr>
-        <w:pStyle w:val="ac"/>
-        <w:spacing w:after="0" w:line="360" w:lineRule="auto"/>
-        <w:ind w:left="0"/>
-        <w:jc w:val="center"/>
-        <w:rPr>
-          <w:rFonts w:ascii="Times New Roman" w:hAnsi="Times New Roman" w:cs="Times New Roman"/>
-          <w:sz w:val="28"/>
-          <w:szCs w:val="28"/>
-        </w:rPr>
-      </w:pPr>
-    </w:p>
-    <w:p>
-      <w:pPr>
-        <w:pStyle w:val="ac"/>
-        <w:spacing w:after="0" w:line="360" w:lineRule="auto"/>
-        <w:ind w:left="0"/>
-        <w:jc w:val="center"/>
-        <w:rPr>
-          <w:rFonts w:ascii="Times New Roman" w:hAnsi="Times New Roman" w:cs="Times New Roman"/>
-          <w:sz w:val="28"/>
-          <w:szCs w:val="28"/>
-        </w:rPr>
-      </w:pPr>
-    </w:p>
-    <w:p>
-      <w:pPr>
-        <w:pStyle w:val="ac"/>
-        <w:spacing w:after="0" w:line="360" w:lineRule="auto"/>
-        <w:ind w:left="0"/>
-        <w:jc w:val="center"/>
-        <w:rPr>
-          <w:rFonts w:ascii="Times New Roman" w:hAnsi="Times New Roman" w:cs="Times New Roman"/>
-          <w:sz w:val="28"/>
-          <w:szCs w:val="28"/>
-        </w:rPr>
-      </w:pPr>
-    </w:p>
-    <w:p>
-      <w:pPr>
-        <w:pStyle w:val="ac"/>
-        <w:spacing w:after="0" w:line="360" w:lineRule="auto"/>
-        <w:ind w:left="0"/>
-        <w:jc w:val="center"/>
-        <w:rPr>
-          <w:rFonts w:ascii="Times New Roman" w:hAnsi="Times New Roman" w:cs="Times New Roman"/>
-          <w:sz w:val="28"/>
-          <w:szCs w:val="28"/>
-        </w:rPr>
-      </w:pPr>
-    </w:p>
-    <w:p>
-      <w:pPr>
-        <w:pStyle w:val="ac"/>
-        <w:spacing w:after="0" w:line="360" w:lineRule="auto"/>
-        <w:ind w:left="0"/>
-        <w:jc w:val="center"/>
-        <w:rPr>
-          <w:rFonts w:ascii="Times New Roman" w:hAnsi="Times New Roman" w:cs="Times New Roman"/>
-          <w:sz w:val="28"/>
-          <w:szCs w:val="28"/>
-        </w:rPr>
-      </w:pPr>
-    </w:p>
-    <w:p>
-      <w:pPr>
-        <w:pStyle w:val="ac"/>
-        <w:spacing w:after="0" w:line="360" w:lineRule="auto"/>
-        <w:ind w:left="0"/>
-        <w:jc w:val="center"/>
-        <w:rPr>
-          <w:rFonts w:ascii="Times New Roman" w:hAnsi="Times New Roman" w:cs="Times New Roman"/>
-          <w:sz w:val="28"/>
-          <w:szCs w:val="28"/>
-        </w:rPr>
-      </w:pPr>
-    </w:p>
-    <w:p>
-      <w:pPr>
-        <w:pStyle w:val="ac"/>
-        <w:spacing w:after="0" w:line="360" w:lineRule="auto"/>
-        <w:ind w:left="0"/>
-        <w:jc w:val="center"/>
-        <w:rPr>
-          <w:rFonts w:ascii="Times New Roman" w:hAnsi="Times New Roman" w:cs="Times New Roman"/>
-          <w:sz w:val="28"/>
-          <w:szCs w:val="28"/>
-        </w:rPr>
-      </w:pPr>
-    </w:p>
-    <w:p>
-      <w:pPr>
-        <w:pStyle w:val="ac"/>
-        <w:spacing w:after="0" w:line="360" w:lineRule="auto"/>
-        <w:ind w:left="0"/>
-        <w:jc w:val="center"/>
-        <w:rPr>
-          <w:rFonts w:ascii="Times New Roman" w:hAnsi="Times New Roman" w:cs="Times New Roman"/>
-          <w:sz w:val="28"/>
-          <w:szCs w:val="28"/>
-        </w:rPr>
-      </w:pPr>
-    </w:p>
-    <w:p>
-      <w:pPr>
-        <w:pStyle w:val="ac"/>
-        <w:spacing w:after="0" w:line="360" w:lineRule="auto"/>
-        <w:ind w:left="0"/>
-        <w:jc w:val="center"/>
-        <w:rPr>
-          <w:rFonts w:ascii="Times New Roman" w:hAnsi="Times New Roman" w:cs="Times New Roman"/>
-          <w:sz w:val="28"/>
-          <w:szCs w:val="28"/>
-        </w:rPr>
-      </w:pPr>
-    </w:p>
-    <w:p>
-      <w:pPr>
-        <w:pStyle w:val="ac"/>
-        <w:spacing w:after="0" w:line="360" w:lineRule="auto"/>
-        <w:ind w:left="0"/>
-        <w:jc w:val="center"/>
-        <w:rPr>
-          <w:rFonts w:ascii="Times New Roman" w:hAnsi="Times New Roman" w:cs="Times New Roman"/>
-          <w:sz w:val="28"/>
-          <w:szCs w:val="28"/>
-        </w:rPr>
-      </w:pPr>
-    </w:p>
-    <w:p>
-      <w:pPr>
-        <w:pStyle w:val="ac"/>
-        <w:spacing w:after="0" w:line="360" w:lineRule="auto"/>
-        <w:ind w:left="0"/>
-        <w:jc w:val="center"/>
-        <w:rPr>
-          <w:rFonts w:ascii="Times New Roman" w:hAnsi="Times New Roman" w:cs="Times New Roman"/>
-          <w:sz w:val="28"/>
-          <w:szCs w:val="28"/>
-        </w:rPr>
-      </w:pPr>
-    </w:p>
-    <w:p>
-      <w:pPr>
-        <w:pStyle w:val="ac"/>
-        <w:spacing w:after="0" w:line="360" w:lineRule="auto"/>
-        <w:ind w:left="0"/>
-        <w:jc w:val="center"/>
-        <w:rPr>
-          <w:rFonts w:ascii="Times New Roman" w:hAnsi="Times New Roman" w:cs="Times New Roman"/>
-          <w:sz w:val="28"/>
-          <w:szCs w:val="28"/>
-        </w:rPr>
-      </w:pPr>
-    </w:p>
-    <w:p>
-      <w:pPr>
-        <w:pStyle w:val="ac"/>
-        <w:spacing w:after="0" w:line="360" w:lineRule="auto"/>
-        <w:ind w:left="0"/>
-        <w:jc w:val="center"/>
-        <w:rPr>
-          <w:rFonts w:ascii="Times New Roman" w:hAnsi="Times New Roman" w:cs="Times New Roman"/>
-          <w:sz w:val="28"/>
-          <w:szCs w:val="28"/>
-        </w:rPr>
-      </w:pPr>
-    </w:p>
-    <w:p>
-      <w:pPr>
-        <w:pStyle w:val="ac"/>
-        <w:spacing w:after="0" w:line="360" w:lineRule="auto"/>
-        <w:ind w:left="0"/>
-        <w:jc w:val="center"/>
-        <w:rPr>
-          <w:rFonts w:ascii="Times New Roman" w:hAnsi="Times New Roman" w:cs="Times New Roman"/>
-          <w:sz w:val="28"/>
-          <w:szCs w:val="28"/>
           <w:lang w:val="uk-UA"/>
         </w:rPr>
       </w:pPr>
@@ -3143,7 +3133,6 @@
           <w:rFonts w:ascii="Times New Roman" w:hAnsi="Times New Roman" w:cs="Times New Roman"/>
           <w:sz w:val="28"/>
           <w:szCs w:val="28"/>
-          <w:lang w:val="en-US"/>
         </w:rPr>
         <w:t>.</w:t>
       </w:r>
@@ -3490,15 +3479,6 @@
           <w:szCs w:val="28"/>
         </w:rPr>
       </w:pPr>
-      <w:r>
-        <w:rPr>
-          <w:rFonts w:ascii="Times New Roman" w:hAnsi="Times New Roman" w:cs="Times New Roman"/>
-          <w:noProof/>
-          <w:sz w:val="28"/>
-          <w:szCs w:val="28"/>
-        </w:rPr>
-        <w:t xml:space="preserve">  </w:t>
-      </w:r>
     </w:p>
     <w:p>
       <w:pPr>
@@ -3545,6 +3525,7 @@
     <w:p>
       <w:pPr>
         <w:spacing w:line="360" w:lineRule="auto"/>
+        <w:jc w:val="center"/>
         <w:rPr>
           <w:rFonts w:ascii="Times New Roman" w:hAnsi="Times New Roman" w:cs="Times New Roman"/>
           <w:sz w:val="28"/>
@@ -3905,7 +3886,7 @@
       </w:r>
     </w:p>
     <w:sectPr>
-      <w:headerReference w:type="default" r:id="rId8"/>
+      <w:headerReference w:type="default" r:id="rId11"/>
       <w:pgSz w:w="11906" w:h="16838"/>
       <w:pgMar w:top="1134" w:right="851" w:bottom="1134" w:left="1701" w:header="0" w:footer="0" w:gutter="0"/>
       <w:cols w:space="720"/>
@@ -5203,7 +5184,7 @@
 </file>
 
 <file path=customXml/itemProps1.xml><?xml version="1.0" encoding="utf-8"?>
-<ds:datastoreItem xmlns:ds="http://schemas.openxmlformats.org/officeDocument/2006/customXml" ds:itemID="{F7FB96E5-066B-4511-B6EB-5832CFFD1182}">
+<ds:datastoreItem xmlns:ds="http://schemas.openxmlformats.org/officeDocument/2006/customXml" ds:itemID="{05BFB772-269B-42CD-BE23-2E515007EA5C}">
   <ds:schemaRefs>
     <ds:schemaRef ds:uri="http://schemas.openxmlformats.org/officeDocument/2006/bibliography"/>
   </ds:schemaRefs>

</xml_diff>